<commit_message>
- added host_port_list to DOX-Template in scandb-report
</commit_message>
<xml_diff>
--- a/examples/vulns-by-plugin_with_stats.docx
+++ b/examples/vulns-by-plugin_with_stats.docx
@@ -63,41 +63,11 @@
           <w:szCs w:val="36"/>
           <w:lang w:val="de-DE" w:eastAsia="zh-CN" w:bidi="hi-IN"/>
         </w:rPr>
-        <w:t>Vulner</w:t>
-      </w:r>
-      <w:r>
-        <w:rPr>
-          <w:rFonts w:eastAsia="Arial Unicode MS" w:cs="Arial Unicode MS"/>
-          <w:b/>
-          <w:bCs/>
-          <w:color w:val="auto"/>
-          <w:kern w:val="0"/>
-          <w:sz w:val="36"/>
-          <w:szCs w:val="36"/>
-          <w:lang w:val="de-DE" w:eastAsia="zh-CN" w:bidi="hi-IN"/>
-        </w:rPr>
-        <w:t>a</w:t>
-      </w:r>
-      <w:r>
-        <w:rPr>
-          <w:rFonts w:eastAsia="Arial Unicode MS" w:cs="Arial Unicode MS"/>
-          <w:b/>
-          <w:bCs/>
-          <w:color w:val="auto"/>
-          <w:kern w:val="0"/>
-          <w:sz w:val="36"/>
-          <w:szCs w:val="36"/>
-          <w:lang w:val="de-DE" w:eastAsia="zh-CN" w:bidi="hi-IN"/>
-        </w:rPr>
-        <w:t>bilities</w:t>
-      </w:r>
-      <w:r>
-        <w:rPr/>
-        <w:t xml:space="preserve"> </w:t>
-      </w:r>
-      <w:r>
-        <w:rPr/>
-        <w:t>per address</w:t>
+        <w:t>Vulnerabilities</w:t>
+      </w:r>
+      <w:r>
+        <w:rPr/>
+        <w:t xml:space="preserve"> per address</w:t>
       </w:r>
     </w:p>
     <w:tbl>
@@ -115,8 +85,8 @@
       <w:tblGrid>
         <w:gridCol w:w="1815"/>
         <w:gridCol w:w="1565"/>
-        <w:gridCol w:w="1566"/>
-        <w:gridCol w:w="1567"/>
+        <w:gridCol w:w="1565"/>
+        <w:gridCol w:w="1568"/>
         <w:gridCol w:w="1565"/>
         <w:gridCol w:w="1566"/>
       </w:tblGrid>
@@ -255,7 +225,7 @@
         </w:tc>
         <w:tc>
           <w:tcPr>
-            <w:tcW w:w="1566" w:type="dxa"/>
+            <w:tcW w:w="1565" w:type="dxa"/>
             <w:tcBorders>
               <w:left w:val="single" w:sz="2" w:space="0" w:color="000000"/>
             </w:tcBorders>
@@ -278,7 +248,7 @@
         </w:tc>
         <w:tc>
           <w:tcPr>
-            <w:tcW w:w="1567" w:type="dxa"/>
+            <w:tcW w:w="1568" w:type="dxa"/>
             <w:tcBorders>
               <w:left w:val="single" w:sz="2" w:space="0" w:color="000000"/>
             </w:tcBorders>
@@ -424,6 +394,383 @@
       <w:r>
         <w:rPr/>
         <w:t>{% endif %}</w:t>
+      </w:r>
+    </w:p>
+    <w:p>
+      <w:pPr>
+        <w:pStyle w:val="Normal"/>
+        <w:bidi w:val="0"/>
+        <w:jc w:val="left"/>
+        <w:rPr/>
+      </w:pPr>
+      <w:r>
+        <w:rPr/>
+      </w:r>
+    </w:p>
+    <w:p>
+      <w:pPr>
+        <w:pStyle w:val="Normal"/>
+        <w:numPr>
+          <w:ilvl w:val="0"/>
+          <w:numId w:val="3"/>
+        </w:numPr>
+        <w:jc w:val="left"/>
+        <w:rPr/>
+      </w:pPr>
+      <w:r>
+        <w:rPr/>
+        <w:t xml:space="preserve">{% if </w:t>
+      </w:r>
+      <w:r>
+        <w:rPr>
+          <w:rFonts w:eastAsia="Arial Unicode MS" w:cs="Arial Unicode MS"/>
+          <w:color w:val="auto"/>
+          <w:kern w:val="0"/>
+          <w:sz w:val="24"/>
+          <w:szCs w:val="24"/>
+          <w:lang w:val="de-DE" w:eastAsia="zh-CN" w:bidi="hi-IN"/>
+        </w:rPr>
+        <w:t>host_port_list</w:t>
+      </w:r>
+      <w:r>
+        <w:rPr/>
+        <w:t xml:space="preserve"> %}</w:t>
+      </w:r>
+    </w:p>
+    <w:p>
+      <w:pPr>
+        <w:pStyle w:val="Heading1"/>
+        <w:numPr>
+          <w:ilvl w:val="0"/>
+          <w:numId w:val="3"/>
+        </w:numPr>
+        <w:rPr/>
+      </w:pPr>
+      <w:r>
+        <w:rPr>
+          <w:rFonts w:eastAsia="Arial Unicode MS" w:cs="Arial Unicode MS"/>
+          <w:b/>
+          <w:bCs/>
+          <w:color w:val="auto"/>
+          <w:kern w:val="0"/>
+          <w:sz w:val="36"/>
+          <w:szCs w:val="36"/>
+          <w:lang w:val="de-DE" w:eastAsia="zh-CN" w:bidi="hi-IN"/>
+        </w:rPr>
+        <w:t>Open ports per address</w:t>
+      </w:r>
+    </w:p>
+    <w:tbl>
+      <w:tblPr>
+        <w:tblW w:w="9643" w:type="dxa"/>
+        <w:jc w:val="left"/>
+        <w:tblInd w:w="55" w:type="dxa"/>
+        <w:tblCellMar>
+          <w:top w:w="55" w:type="dxa"/>
+          <w:left w:w="55" w:type="dxa"/>
+          <w:bottom w:w="55" w:type="dxa"/>
+          <w:right w:w="55" w:type="dxa"/>
+        </w:tblCellMar>
+      </w:tblPr>
+      <w:tblGrid>
+        <w:gridCol w:w="1815"/>
+        <w:gridCol w:w="5503"/>
+        <w:gridCol w:w="2325"/>
+      </w:tblGrid>
+      <w:tr>
+        <w:trPr/>
+        <w:tc>
+          <w:tcPr>
+            <w:tcW w:w="9643" w:type="dxa"/>
+            <w:gridSpan w:val="3"/>
+            <w:tcBorders>
+              <w:top w:val="single" w:sz="2" w:space="0" w:color="000000"/>
+              <w:left w:val="single" w:sz="2" w:space="0" w:color="000000"/>
+              <w:right w:val="single" w:sz="2" w:space="0" w:color="000000"/>
+            </w:tcBorders>
+          </w:tcPr>
+          <w:p>
+            <w:pPr>
+              <w:pStyle w:val="Normal"/>
+              <w:numPr>
+                <w:ilvl w:val="0"/>
+                <w:numId w:val="3"/>
+              </w:numPr>
+              <w:spacing w:lineRule="auto" w:line="240" w:before="0" w:after="0"/>
+              <w:jc w:val="left"/>
+              <w:rPr/>
+            </w:pPr>
+            <w:r>
+              <w:rPr>
+                <w:b/>
+                <w:bCs/>
+                <w:lang w:val="en-US"/>
+              </w:rPr>
+              <w:t xml:space="preserve">{%tr for </w:t>
+            </w:r>
+            <w:r>
+              <w:rPr>
+                <w:rFonts w:eastAsia="Arial Unicode MS" w:cs="Arial Unicode MS"/>
+                <w:b/>
+                <w:bCs/>
+                <w:color w:val="auto"/>
+                <w:kern w:val="0"/>
+                <w:sz w:val="24"/>
+                <w:szCs w:val="24"/>
+                <w:lang w:val="en-US" w:eastAsia="zh-CN" w:bidi="hi-IN"/>
+              </w:rPr>
+              <w:t>h</w:t>
+            </w:r>
+            <w:r>
+              <w:rPr>
+                <w:b/>
+                <w:bCs/>
+                <w:lang w:val="en-US"/>
+              </w:rPr>
+              <w:t xml:space="preserve"> in </w:t>
+            </w:r>
+            <w:r>
+              <w:rPr>
+                <w:rFonts w:eastAsia="Arial Unicode MS" w:cs="Arial Unicode MS"/>
+                <w:b/>
+                <w:bCs/>
+                <w:color w:val="auto"/>
+                <w:kern w:val="0"/>
+                <w:sz w:val="24"/>
+                <w:szCs w:val="24"/>
+                <w:lang w:val="de-DE" w:eastAsia="zh-CN" w:bidi="hi-IN"/>
+              </w:rPr>
+              <w:t>host_port_list</w:t>
+            </w:r>
+            <w:r>
+              <w:rPr>
+                <w:b/>
+                <w:bCs/>
+                <w:lang w:val="en-US"/>
+              </w:rPr>
+              <w:t xml:space="preserve"> %}</w:t>
+            </w:r>
+          </w:p>
+        </w:tc>
+      </w:tr>
+      <w:tr>
+        <w:trPr/>
+        <w:tc>
+          <w:tcPr>
+            <w:tcW w:w="1815" w:type="dxa"/>
+            <w:tcBorders>
+              <w:left w:val="single" w:sz="2" w:space="0" w:color="000000"/>
+            </w:tcBorders>
+          </w:tcPr>
+          <w:p>
+            <w:pPr>
+              <w:pStyle w:val="TableContents"/>
+              <w:numPr>
+                <w:ilvl w:val="0"/>
+                <w:numId w:val="3"/>
+              </w:numPr>
+              <w:jc w:val="left"/>
+              <w:rPr/>
+            </w:pPr>
+            <w:r>
+              <w:rPr/>
+              <w:t xml:space="preserve">{{ </w:t>
+            </w:r>
+            <w:r>
+              <w:rPr/>
+              <w:t>h</w:t>
+            </w:r>
+            <w:r>
+              <w:rPr/>
+              <w:t>.address }}</w:t>
+            </w:r>
+          </w:p>
+        </w:tc>
+        <w:tc>
+          <w:tcPr>
+            <w:tcW w:w="5503" w:type="dxa"/>
+            <w:tcBorders>
+              <w:left w:val="single" w:sz="2" w:space="0" w:color="000000"/>
+            </w:tcBorders>
+          </w:tcPr>
+          <w:p>
+            <w:pPr>
+              <w:pStyle w:val="TableContents"/>
+              <w:numPr>
+                <w:ilvl w:val="0"/>
+                <w:numId w:val="3"/>
+              </w:numPr>
+              <w:jc w:val="left"/>
+              <w:rPr/>
+            </w:pPr>
+            <w:r>
+              <w:rPr/>
+              <w:t>{{</w:t>
+            </w:r>
+            <w:r>
+              <w:rPr>
+                <w:rFonts w:eastAsia="Arial Unicode MS" w:cs="Arial Unicode MS"/>
+                <w:color w:val="auto"/>
+                <w:kern w:val="0"/>
+                <w:sz w:val="24"/>
+                <w:szCs w:val="24"/>
+                <w:lang w:val="de-DE" w:eastAsia="zh-CN" w:bidi="hi-IN"/>
+              </w:rPr>
+              <w:t>h.</w:t>
+            </w:r>
+            <w:r>
+              <w:rPr>
+                <w:rFonts w:eastAsia="Arial Unicode MS" w:cs="Arial Unicode MS"/>
+                <w:color w:val="auto"/>
+                <w:kern w:val="0"/>
+                <w:sz w:val="24"/>
+                <w:szCs w:val="24"/>
+                <w:lang w:val="de-DE" w:eastAsia="zh-CN" w:bidi="hi-IN"/>
+              </w:rPr>
+              <w:t>ports</w:t>
+            </w:r>
+            <w:r>
+              <w:rPr/>
+              <w:t xml:space="preserve"> }} </w:t>
+            </w:r>
+          </w:p>
+        </w:tc>
+        <w:tc>
+          <w:tcPr>
+            <w:tcW w:w="2325" w:type="dxa"/>
+            <w:tcBorders>
+              <w:left w:val="single" w:sz="2" w:space="0" w:color="000000"/>
+              <w:right w:val="single" w:sz="2" w:space="0" w:color="000000"/>
+            </w:tcBorders>
+          </w:tcPr>
+          <w:p>
+            <w:pPr>
+              <w:pStyle w:val="TableContents"/>
+              <w:numPr>
+                <w:ilvl w:val="0"/>
+                <w:numId w:val="3"/>
+              </w:numPr>
+              <w:jc w:val="left"/>
+              <w:rPr/>
+            </w:pPr>
+            <w:r>
+              <w:rPr/>
+              <w:t xml:space="preserve">{{ </w:t>
+            </w:r>
+            <w:r>
+              <w:rPr/>
+              <w:t>h</w:t>
+            </w:r>
+            <w:r>
+              <w:rPr/>
+              <w:t>.</w:t>
+            </w:r>
+            <w:r>
+              <w:rPr>
+                <w:rFonts w:eastAsia="Noto Serif CJK SC" w:cs="Droid Sans Devanagari"/>
+                <w:color w:val="auto"/>
+                <w:kern w:val="2"/>
+                <w:sz w:val="24"/>
+                <w:szCs w:val="24"/>
+                <w:lang w:val="de-DE" w:eastAsia="zh-CN" w:bidi="hi-IN"/>
+              </w:rPr>
+              <w:t>protocol</w:t>
+            </w:r>
+            <w:r>
+              <w:rPr/>
+              <w:t xml:space="preserve"> }}</w:t>
+            </w:r>
+          </w:p>
+        </w:tc>
+      </w:tr>
+      <w:tr>
+        <w:trPr/>
+        <w:tc>
+          <w:tcPr>
+            <w:tcW w:w="9643" w:type="dxa"/>
+            <w:gridSpan w:val="3"/>
+            <w:tcBorders>
+              <w:left w:val="single" w:sz="2" w:space="0" w:color="000000"/>
+              <w:bottom w:val="single" w:sz="2" w:space="0" w:color="000000"/>
+              <w:right w:val="single" w:sz="2" w:space="0" w:color="000000"/>
+            </w:tcBorders>
+          </w:tcPr>
+          <w:p>
+            <w:pPr>
+              <w:pStyle w:val="Normal"/>
+              <w:numPr>
+                <w:ilvl w:val="0"/>
+                <w:numId w:val="3"/>
+              </w:numPr>
+              <w:spacing w:lineRule="auto" w:line="240" w:before="0" w:after="0"/>
+              <w:jc w:val="left"/>
+              <w:rPr/>
+            </w:pPr>
+            <w:r>
+              <w:rPr>
+                <w:b/>
+                <w:bCs/>
+                <w:lang w:val="en-US"/>
+              </w:rPr>
+              <w:t>{%tr endfor %}</w:t>
+            </w:r>
+          </w:p>
+        </w:tc>
+      </w:tr>
+    </w:tbl>
+    <w:p>
+      <w:pPr>
+        <w:pStyle w:val="Normal"/>
+        <w:numPr>
+          <w:ilvl w:val="0"/>
+          <w:numId w:val="3"/>
+        </w:numPr>
+        <w:jc w:val="left"/>
+        <w:rPr>
+          <w:rFonts w:ascii="Liberation Serif" w:hAnsi="Liberation Serif" w:eastAsia="Arial Unicode MS" w:cs="Arial Unicode MS"/>
+          <w:color w:val="auto"/>
+          <w:kern w:val="0"/>
+          <w:sz w:val="24"/>
+          <w:szCs w:val="24"/>
+          <w:lang w:val="de-DE" w:eastAsia="zh-CN" w:bidi="hi-IN"/>
+        </w:rPr>
+      </w:pPr>
+      <w:r>
+        <w:rPr>
+          <w:rFonts w:eastAsia="Arial Unicode MS" w:cs="Arial Unicode MS"/>
+          <w:color w:val="auto"/>
+          <w:kern w:val="0"/>
+          <w:sz w:val="24"/>
+          <w:szCs w:val="24"/>
+          <w:lang w:val="de-DE" w:eastAsia="zh-CN" w:bidi="hi-IN"/>
+        </w:rPr>
+      </w:r>
+    </w:p>
+    <w:p>
+      <w:pPr>
+        <w:pStyle w:val="Normal"/>
+        <w:numPr>
+          <w:ilvl w:val="1"/>
+          <w:numId w:val="3"/>
+        </w:numPr>
+        <w:bidi w:val="0"/>
+        <w:jc w:val="left"/>
+        <w:rPr/>
+      </w:pPr>
+      <w:r>
+        <w:rPr/>
+        <w:t>{% endif %}</w:t>
+      </w:r>
+    </w:p>
+    <w:p>
+      <w:pPr>
+        <w:pStyle w:val="Normal"/>
+        <w:bidi w:val="0"/>
+        <w:jc w:val="left"/>
+        <w:rPr/>
+      </w:pPr>
+      <w:r>
+        <w:rPr/>
       </w:r>
     </w:p>
     <w:p>

</xml_diff>

<commit_message>
- Documentation parts added to scandb.models.report - getter/setter generated for model classes in  scandb.models.report
</commit_message>
<xml_diff>
--- a/examples/vulns-by-plugin_with_stats.docx
+++ b/examples/vulns-by-plugin_with_stats.docx
@@ -6,6 +6,402 @@
       <w:pPr>
         <w:pStyle w:val="Normal"/>
         <w:bidi w:val="0"/>
+        <w:jc w:val="left"/>
+        <w:rPr/>
+      </w:pPr>
+      <w:r>
+        <w:rPr/>
+      </w:r>
+    </w:p>
+    <w:p>
+      <w:pPr>
+        <w:pStyle w:val="Normal"/>
+        <w:numPr>
+          <w:ilvl w:val="0"/>
+          <w:numId w:val="3"/>
+        </w:numPr>
+        <w:jc w:val="left"/>
+        <w:rPr/>
+      </w:pPr>
+      <w:r>
+        <w:rPr/>
+        <w:t xml:space="preserve">{% if </w:t>
+      </w:r>
+      <w:r>
+        <w:rPr>
+          <w:rFonts w:eastAsia="Arial Unicode MS" w:cs="Arial Unicode MS"/>
+          <w:color w:val="auto"/>
+          <w:kern w:val="0"/>
+          <w:sz w:val="24"/>
+          <w:szCs w:val="24"/>
+          <w:lang w:val="de-DE" w:eastAsia="zh-CN" w:bidi="hi-IN"/>
+        </w:rPr>
+        <w:t>scan_stats</w:t>
+      </w:r>
+      <w:r>
+        <w:rPr/>
+        <w:t xml:space="preserve"> %}</w:t>
+      </w:r>
+    </w:p>
+    <w:p>
+      <w:pPr>
+        <w:pStyle w:val="Heading1"/>
+        <w:numPr>
+          <w:ilvl w:val="0"/>
+          <w:numId w:val="3"/>
+        </w:numPr>
+        <w:rPr>
+          <w:rFonts w:ascii="Liberation Sans" w:hAnsi="Liberation Sans" w:eastAsia="Arial Unicode MS" w:cs="Arial Unicode MS"/>
+          <w:b/>
+          <w:b/>
+          <w:bCs/>
+          <w:color w:val="auto"/>
+          <w:kern w:val="0"/>
+          <w:sz w:val="36"/>
+          <w:szCs w:val="36"/>
+          <w:lang w:val="de-DE" w:eastAsia="zh-CN" w:bidi="hi-IN"/>
+        </w:rPr>
+      </w:pPr>
+      <w:r>
+        <w:rPr>
+          <w:rFonts w:eastAsia="Arial Unicode MS" w:cs="Arial Unicode MS"/>
+          <w:b/>
+          <w:bCs/>
+          <w:color w:val="auto"/>
+          <w:kern w:val="0"/>
+          <w:sz w:val="36"/>
+          <w:szCs w:val="36"/>
+          <w:lang w:val="de-DE" w:eastAsia="zh-CN" w:bidi="hi-IN"/>
+        </w:rPr>
+        <w:t>Scan overview</w:t>
+      </w:r>
+    </w:p>
+    <w:tbl>
+      <w:tblPr>
+        <w:tblW w:w="9643" w:type="dxa"/>
+        <w:jc w:val="left"/>
+        <w:tblInd w:w="55" w:type="dxa"/>
+        <w:tblCellMar>
+          <w:top w:w="55" w:type="dxa"/>
+          <w:left w:w="55" w:type="dxa"/>
+          <w:bottom w:w="55" w:type="dxa"/>
+          <w:right w:w="55" w:type="dxa"/>
+        </w:tblCellMar>
+      </w:tblPr>
+      <w:tblGrid>
+        <w:gridCol w:w="7543"/>
+        <w:gridCol w:w="2100"/>
+      </w:tblGrid>
+      <w:tr>
+        <w:trPr/>
+        <w:tc>
+          <w:tcPr>
+            <w:tcW w:w="7543" w:type="dxa"/>
+            <w:tcBorders>
+              <w:top w:val="single" w:sz="2" w:space="0" w:color="000000"/>
+              <w:left w:val="single" w:sz="2" w:space="0" w:color="000000"/>
+            </w:tcBorders>
+          </w:tcPr>
+          <w:p>
+            <w:pPr>
+              <w:pStyle w:val="Normal"/>
+              <w:numPr>
+                <w:ilvl w:val="0"/>
+                <w:numId w:val="3"/>
+              </w:numPr>
+              <w:spacing w:lineRule="auto" w:line="240" w:before="0" w:after="0"/>
+              <w:jc w:val="left"/>
+              <w:rPr>
+                <w:b/>
+                <w:b/>
+                <w:bCs/>
+              </w:rPr>
+            </w:pPr>
+            <w:r>
+              <w:rPr>
+                <w:b/>
+                <w:bCs/>
+              </w:rPr>
+              <w:t>Scan Parameter</w:t>
+            </w:r>
+          </w:p>
+        </w:tc>
+        <w:tc>
+          <w:tcPr>
+            <w:tcW w:w="2100" w:type="dxa"/>
+            <w:tcBorders>
+              <w:top w:val="single" w:sz="2" w:space="0" w:color="000000"/>
+              <w:left w:val="single" w:sz="2" w:space="0" w:color="000000"/>
+              <w:right w:val="single" w:sz="2" w:space="0" w:color="000000"/>
+            </w:tcBorders>
+          </w:tcPr>
+          <w:p>
+            <w:pPr>
+              <w:pStyle w:val="Normal"/>
+              <w:numPr>
+                <w:ilvl w:val="0"/>
+                <w:numId w:val="3"/>
+              </w:numPr>
+              <w:spacing w:lineRule="auto" w:line="240" w:before="0" w:after="0"/>
+              <w:jc w:val="left"/>
+              <w:rPr>
+                <w:b/>
+                <w:b/>
+                <w:bCs/>
+              </w:rPr>
+            </w:pPr>
+            <w:r>
+              <w:rPr>
+                <w:b/>
+                <w:bCs/>
+              </w:rPr>
+              <w:t>Hosts Up</w:t>
+            </w:r>
+          </w:p>
+        </w:tc>
+      </w:tr>
+      <w:tr>
+        <w:trPr/>
+        <w:tc>
+          <w:tcPr>
+            <w:tcW w:w="9643" w:type="dxa"/>
+            <w:gridSpan w:val="2"/>
+            <w:tcBorders>
+              <w:left w:val="single" w:sz="2" w:space="0" w:color="000000"/>
+              <w:right w:val="single" w:sz="2" w:space="0" w:color="000000"/>
+            </w:tcBorders>
+          </w:tcPr>
+          <w:p>
+            <w:pPr>
+              <w:pStyle w:val="Normal"/>
+              <w:numPr>
+                <w:ilvl w:val="0"/>
+                <w:numId w:val="3"/>
+              </w:numPr>
+              <w:spacing w:lineRule="auto" w:line="240" w:before="0" w:after="0"/>
+              <w:jc w:val="left"/>
+              <w:rPr/>
+            </w:pPr>
+            <w:r>
+              <w:rPr>
+                <w:b/>
+                <w:bCs/>
+                <w:lang w:val="en-US"/>
+              </w:rPr>
+              <w:t xml:space="preserve">{%tr for </w:t>
+            </w:r>
+            <w:r>
+              <w:rPr>
+                <w:rFonts w:eastAsia="Arial Unicode MS" w:cs="Arial Unicode MS"/>
+                <w:b/>
+                <w:bCs/>
+                <w:color w:val="auto"/>
+                <w:kern w:val="0"/>
+                <w:sz w:val="24"/>
+                <w:szCs w:val="24"/>
+                <w:lang w:val="en-US" w:eastAsia="zh-CN" w:bidi="hi-IN"/>
+              </w:rPr>
+              <w:t>s</w:t>
+            </w:r>
+            <w:r>
+              <w:rPr>
+                <w:b/>
+                <w:bCs/>
+                <w:lang w:val="en-US"/>
+              </w:rPr>
+              <w:t xml:space="preserve"> in </w:t>
+            </w:r>
+            <w:r>
+              <w:rPr>
+                <w:rFonts w:eastAsia="Noto Serif CJK SC" w:cs="Droid Sans Devanagari"/>
+                <w:b/>
+                <w:bCs/>
+                <w:color w:val="auto"/>
+                <w:kern w:val="2"/>
+                <w:sz w:val="24"/>
+                <w:szCs w:val="24"/>
+                <w:lang w:val="en-US" w:eastAsia="zh-CN" w:bidi="hi-IN"/>
+              </w:rPr>
+              <w:t>scan</w:t>
+            </w:r>
+            <w:r>
+              <w:rPr>
+                <w:b/>
+                <w:bCs/>
+                <w:lang w:val="en-US"/>
+              </w:rPr>
+              <w:t>_stats %}</w:t>
+            </w:r>
+          </w:p>
+        </w:tc>
+      </w:tr>
+      <w:tr>
+        <w:trPr/>
+        <w:tc>
+          <w:tcPr>
+            <w:tcW w:w="7543" w:type="dxa"/>
+            <w:tcBorders>
+              <w:left w:val="single" w:sz="2" w:space="0" w:color="000000"/>
+            </w:tcBorders>
+          </w:tcPr>
+          <w:p>
+            <w:pPr>
+              <w:pStyle w:val="TableContents"/>
+              <w:numPr>
+                <w:ilvl w:val="0"/>
+                <w:numId w:val="3"/>
+              </w:numPr>
+              <w:spacing w:lineRule="auto" w:line="240" w:before="0" w:after="0"/>
+              <w:jc w:val="left"/>
+              <w:rPr/>
+            </w:pPr>
+            <w:r>
+              <w:rPr/>
+              <w:t>{{ s.</w:t>
+            </w:r>
+            <w:r>
+              <w:rPr>
+                <w:rFonts w:eastAsia="Noto Serif CJK SC" w:cs="Droid Sans Devanagari"/>
+                <w:color w:val="auto"/>
+                <w:kern w:val="2"/>
+                <w:sz w:val="24"/>
+                <w:szCs w:val="24"/>
+                <w:lang w:val="de-DE" w:eastAsia="zh-CN" w:bidi="hi-IN"/>
+              </w:rPr>
+              <w:t>name</w:t>
+            </w:r>
+            <w:r>
+              <w:rPr/>
+              <w:t>}}</w:t>
+            </w:r>
+          </w:p>
+        </w:tc>
+        <w:tc>
+          <w:tcPr>
+            <w:tcW w:w="2100" w:type="dxa"/>
+            <w:tcBorders>
+              <w:left w:val="single" w:sz="2" w:space="0" w:color="000000"/>
+              <w:right w:val="single" w:sz="2" w:space="0" w:color="000000"/>
+            </w:tcBorders>
+          </w:tcPr>
+          <w:p>
+            <w:pPr>
+              <w:pStyle w:val="TableContents"/>
+              <w:numPr>
+                <w:ilvl w:val="0"/>
+                <w:numId w:val="3"/>
+              </w:numPr>
+              <w:spacing w:lineRule="auto" w:line="240" w:before="0" w:after="0"/>
+              <w:jc w:val="left"/>
+              <w:rPr/>
+            </w:pPr>
+            <w:r>
+              <w:rPr/>
+              <w:t>{{ s.</w:t>
+            </w:r>
+            <w:r>
+              <w:rPr>
+                <w:rFonts w:eastAsia="Noto Serif CJK SC" w:cs="Droid Sans Devanagari"/>
+                <w:color w:val="auto"/>
+                <w:kern w:val="2"/>
+                <w:sz w:val="24"/>
+                <w:szCs w:val="24"/>
+                <w:lang w:val="de-DE" w:eastAsia="zh-CN" w:bidi="hi-IN"/>
+              </w:rPr>
+              <w:t>hosts_up</w:t>
+            </w:r>
+            <w:r>
+              <w:rPr/>
+              <w:t xml:space="preserve"> }}</w:t>
+            </w:r>
+          </w:p>
+        </w:tc>
+      </w:tr>
+      <w:tr>
+        <w:trPr/>
+        <w:tc>
+          <w:tcPr>
+            <w:tcW w:w="9643" w:type="dxa"/>
+            <w:gridSpan w:val="2"/>
+            <w:tcBorders>
+              <w:left w:val="single" w:sz="2" w:space="0" w:color="000000"/>
+              <w:bottom w:val="single" w:sz="2" w:space="0" w:color="000000"/>
+              <w:right w:val="single" w:sz="2" w:space="0" w:color="000000"/>
+            </w:tcBorders>
+          </w:tcPr>
+          <w:p>
+            <w:pPr>
+              <w:pStyle w:val="Normal"/>
+              <w:numPr>
+                <w:ilvl w:val="0"/>
+                <w:numId w:val="3"/>
+              </w:numPr>
+              <w:spacing w:lineRule="auto" w:line="240" w:before="0" w:after="0"/>
+              <w:jc w:val="left"/>
+              <w:rPr/>
+            </w:pPr>
+            <w:r>
+              <w:rPr>
+                <w:b/>
+                <w:bCs/>
+                <w:lang w:val="en-US"/>
+              </w:rPr>
+              <w:t>{%tr endfor %}</w:t>
+            </w:r>
+          </w:p>
+        </w:tc>
+      </w:tr>
+    </w:tbl>
+    <w:p>
+      <w:pPr>
+        <w:pStyle w:val="Normal"/>
+        <w:numPr>
+          <w:ilvl w:val="0"/>
+          <w:numId w:val="3"/>
+        </w:numPr>
+        <w:jc w:val="left"/>
+        <w:rPr>
+          <w:rFonts w:ascii="Liberation Serif" w:hAnsi="Liberation Serif" w:eastAsia="Arial Unicode MS" w:cs="Arial Unicode MS"/>
+          <w:color w:val="auto"/>
+          <w:kern w:val="0"/>
+          <w:sz w:val="24"/>
+          <w:szCs w:val="24"/>
+          <w:lang w:val="de-DE" w:eastAsia="zh-CN" w:bidi="hi-IN"/>
+        </w:rPr>
+      </w:pPr>
+      <w:r>
+        <w:rPr>
+          <w:rFonts w:eastAsia="Arial Unicode MS" w:cs="Arial Unicode MS"/>
+          <w:color w:val="auto"/>
+          <w:kern w:val="0"/>
+          <w:sz w:val="24"/>
+          <w:szCs w:val="24"/>
+          <w:lang w:val="de-DE" w:eastAsia="zh-CN" w:bidi="hi-IN"/>
+        </w:rPr>
+      </w:r>
+    </w:p>
+    <w:p>
+      <w:pPr>
+        <w:pStyle w:val="Normal"/>
+        <w:numPr>
+          <w:ilvl w:val="0"/>
+          <w:numId w:val="3"/>
+        </w:numPr>
+        <w:jc w:val="left"/>
+        <w:rPr/>
+      </w:pPr>
+      <w:r>
+        <w:rPr/>
+        <w:t>{% endif %}</w:t>
+      </w:r>
+    </w:p>
+    <w:p>
+      <w:pPr>
+        <w:pStyle w:val="Normal"/>
+        <w:numPr>
+          <w:ilvl w:val="0"/>
+          <w:numId w:val="3"/>
+        </w:numPr>
         <w:jc w:val="left"/>
         <w:rPr/>
       </w:pPr>
@@ -84,10 +480,10 @@
       </w:tblPr>
       <w:tblGrid>
         <w:gridCol w:w="1815"/>
+        <w:gridCol w:w="1564"/>
         <w:gridCol w:w="1565"/>
-        <w:gridCol w:w="1565"/>
-        <w:gridCol w:w="1568"/>
-        <w:gridCol w:w="1565"/>
+        <w:gridCol w:w="1570"/>
+        <w:gridCol w:w="1564"/>
         <w:gridCol w:w="1566"/>
       </w:tblGrid>
       <w:tr>
@@ -172,7 +568,7 @@
         </w:tc>
         <w:tc>
           <w:tcPr>
-            <w:tcW w:w="1565" w:type="dxa"/>
+            <w:tcW w:w="1564" w:type="dxa"/>
             <w:tcBorders>
               <w:left w:val="single" w:sz="2" w:space="0" w:color="000000"/>
             </w:tcBorders>
@@ -248,7 +644,7 @@
         </w:tc>
         <w:tc>
           <w:tcPr>
-            <w:tcW w:w="1568" w:type="dxa"/>
+            <w:tcW w:w="1570" w:type="dxa"/>
             <w:tcBorders>
               <w:left w:val="single" w:sz="2" w:space="0" w:color="000000"/>
             </w:tcBorders>
@@ -271,7 +667,7 @@
         </w:tc>
         <w:tc>
           <w:tcPr>
-            <w:tcW w:w="1565" w:type="dxa"/>
+            <w:tcW w:w="1564" w:type="dxa"/>
             <w:tcBorders>
               <w:left w:val="single" w:sz="2" w:space="0" w:color="000000"/>
             </w:tcBorders>
@@ -473,8 +869,8 @@
         </w:tblCellMar>
       </w:tblPr>
       <w:tblGrid>
-        <w:gridCol w:w="1815"/>
-        <w:gridCol w:w="5503"/>
+        <w:gridCol w:w="1813"/>
+        <w:gridCol w:w="5505"/>
         <w:gridCol w:w="2325"/>
       </w:tblGrid>
       <w:tr>
@@ -557,7 +953,7 @@
         <w:trPr/>
         <w:tc>
           <w:tcPr>
-            <w:tcW w:w="1815" w:type="dxa"/>
+            <w:tcW w:w="1813" w:type="dxa"/>
             <w:tcBorders>
               <w:left w:val="single" w:sz="2" w:space="0" w:color="000000"/>
             </w:tcBorders>
@@ -574,21 +970,13 @@
             </w:pPr>
             <w:r>
               <w:rPr/>
-              <w:t xml:space="preserve">{{ </w:t>
-            </w:r>
-            <w:r>
-              <w:rPr/>
-              <w:t>h</w:t>
-            </w:r>
-            <w:r>
-              <w:rPr/>
-              <w:t>.address }}</w:t>
-            </w:r>
-          </w:p>
-        </w:tc>
-        <w:tc>
-          <w:tcPr>
-            <w:tcW w:w="5503" w:type="dxa"/>
+              <w:t>{{ h.address }}</w:t>
+            </w:r>
+          </w:p>
+        </w:tc>
+        <w:tc>
+          <w:tcPr>
+            <w:tcW w:w="5505" w:type="dxa"/>
             <w:tcBorders>
               <w:left w:val="single" w:sz="2" w:space="0" w:color="000000"/>
             </w:tcBorders>
@@ -616,18 +1004,7 @@
                 <w:szCs w:val="24"/>
                 <w:lang w:val="de-DE" w:eastAsia="zh-CN" w:bidi="hi-IN"/>
               </w:rPr>
-              <w:t>h.</w:t>
-            </w:r>
-            <w:r>
-              <w:rPr>
-                <w:rFonts w:eastAsia="Arial Unicode MS" w:cs="Arial Unicode MS"/>
-                <w:color w:val="auto"/>
-                <w:kern w:val="0"/>
-                <w:sz w:val="24"/>
-                <w:szCs w:val="24"/>
-                <w:lang w:val="de-DE" w:eastAsia="zh-CN" w:bidi="hi-IN"/>
-              </w:rPr>
-              <w:t>ports</w:t>
+              <w:t>h.ports</w:t>
             </w:r>
             <w:r>
               <w:rPr/>
@@ -655,15 +1032,7 @@
             </w:pPr>
             <w:r>
               <w:rPr/>
-              <w:t xml:space="preserve">{{ </w:t>
-            </w:r>
-            <w:r>
-              <w:rPr/>
-              <w:t>h</w:t>
-            </w:r>
-            <w:r>
-              <w:rPr/>
-              <w:t>.</w:t>
+              <w:t>{{ h.</w:t>
             </w:r>
             <w:r>
               <w:rPr>
@@ -1474,7 +1843,7 @@
                 <w:b/>
                 <w:bCs/>
               </w:rPr>
-              <w:t>Description</w:t>
+              <w:t>BID</w:t>
             </w:r>
           </w:p>
         </w:tc>
@@ -1495,12 +1864,118 @@
               <w:rPr/>
             </w:pPr>
             <w:r>
+              <w:rPr/>
+              <w:t>{{ p.bid }}</w:t>
+            </w:r>
+          </w:p>
+        </w:tc>
+      </w:tr>
+      <w:tr>
+        <w:trPr/>
+        <w:tc>
+          <w:tcPr>
+            <w:tcW w:w="2443" w:type="dxa"/>
+            <w:tcBorders>
+              <w:left w:val="single" w:sz="2" w:space="0" w:color="000000"/>
+              <w:bottom w:val="single" w:sz="2" w:space="0" w:color="000000"/>
+            </w:tcBorders>
+          </w:tcPr>
+          <w:p>
+            <w:pPr>
+              <w:pStyle w:val="TableContents"/>
+              <w:bidi w:val="0"/>
+              <w:jc w:val="left"/>
+              <w:rPr>
+                <w:b/>
+                <w:b/>
+                <w:bCs/>
+              </w:rPr>
+            </w:pPr>
+            <w:r>
+              <w:rPr>
+                <w:b/>
+                <w:bCs/>
+              </w:rPr>
+              <w:t>Description</w:t>
+            </w:r>
+          </w:p>
+        </w:tc>
+        <w:tc>
+          <w:tcPr>
+            <w:tcW w:w="7528" w:type="dxa"/>
+            <w:tcBorders>
+              <w:left w:val="single" w:sz="2" w:space="0" w:color="000000"/>
+              <w:bottom w:val="single" w:sz="2" w:space="0" w:color="000000"/>
+              <w:right w:val="single" w:sz="2" w:space="0" w:color="000000"/>
+            </w:tcBorders>
+          </w:tcPr>
+          <w:p>
+            <w:pPr>
+              <w:pStyle w:val="Normal"/>
+              <w:bidi w:val="0"/>
+              <w:jc w:val="left"/>
+              <w:rPr/>
+            </w:pPr>
+            <w:r>
               <w:rPr>
                 <w:bCs w:val="false"/>
                 <w:iCs w:val="false"/>
                 <w:szCs w:val="24"/>
               </w:rPr>
               <w:t>{{ p.description }}</w:t>
+            </w:r>
+          </w:p>
+        </w:tc>
+      </w:tr>
+      <w:tr>
+        <w:trPr/>
+        <w:tc>
+          <w:tcPr>
+            <w:tcW w:w="2443" w:type="dxa"/>
+            <w:tcBorders>
+              <w:left w:val="single" w:sz="2" w:space="0" w:color="000000"/>
+              <w:bottom w:val="single" w:sz="2" w:space="0" w:color="000000"/>
+            </w:tcBorders>
+          </w:tcPr>
+          <w:p>
+            <w:pPr>
+              <w:pStyle w:val="TableContents"/>
+              <w:bidi w:val="0"/>
+              <w:jc w:val="left"/>
+              <w:rPr>
+                <w:b/>
+                <w:b/>
+                <w:bCs/>
+              </w:rPr>
+            </w:pPr>
+            <w:r>
+              <w:rPr>
+                <w:b/>
+                <w:bCs/>
+              </w:rPr>
+              <w:t>Synopsis</w:t>
+            </w:r>
+          </w:p>
+        </w:tc>
+        <w:tc>
+          <w:tcPr>
+            <w:tcW w:w="7528" w:type="dxa"/>
+            <w:tcBorders>
+              <w:left w:val="single" w:sz="2" w:space="0" w:color="000000"/>
+              <w:bottom w:val="single" w:sz="2" w:space="0" w:color="000000"/>
+              <w:right w:val="single" w:sz="2" w:space="0" w:color="000000"/>
+            </w:tcBorders>
+          </w:tcPr>
+          <w:p>
+            <w:pPr>
+              <w:pStyle w:val="Normal"/>
+              <w:bidi w:val="0"/>
+              <w:jc w:val="left"/>
+              <w:rPr/>
+            </w:pPr>
+            <w:r>
+              <w:rPr/>
+              <w:t>{{ p.synopsis }}</w:t>
             </w:r>
           </w:p>
         </w:tc>

</xml_diff>

<commit_message>
- removed double address, port entries when collecting affected systems per plugin for Report templates
</commit_message>
<xml_diff>
--- a/examples/vulns-by-plugin_with_stats.docx
+++ b/examples/vulns-by-plugin_with_stats.docx
@@ -89,14 +89,14 @@
         </w:tblCellMar>
       </w:tblPr>
       <w:tblGrid>
-        <w:gridCol w:w="7543"/>
+        <w:gridCol w:w="7542"/>
         <w:gridCol w:w="2100"/>
       </w:tblGrid>
       <w:tr>
         <w:trPr/>
         <w:tc>
           <w:tcPr>
-            <w:tcW w:w="7543" w:type="dxa"/>
+            <w:tcW w:w="7542" w:type="dxa"/>
             <w:tcBorders>
               <w:top w:val="single" w:sz="2" w:space="0" w:color="000000"/>
               <w:left w:val="single" w:sz="2" w:space="0" w:color="000000"/>
@@ -164,7 +164,7 @@
         <w:trPr/>
         <w:tc>
           <w:tcPr>
-            <w:tcW w:w="9643" w:type="dxa"/>
+            <w:tcW w:w="9642" w:type="dxa"/>
             <w:gridSpan w:val="2"/>
             <w:tcBorders>
               <w:left w:val="single" w:sz="2" w:space="0" w:color="000000"/>
@@ -239,7 +239,7 @@
         <w:trPr/>
         <w:tc>
           <w:tcPr>
-            <w:tcW w:w="7543" w:type="dxa"/>
+            <w:tcW w:w="7542" w:type="dxa"/>
             <w:tcBorders>
               <w:left w:val="single" w:sz="2" w:space="0" w:color="000000"/>
             </w:tcBorders>
@@ -321,7 +321,7 @@
         <w:trPr/>
         <w:tc>
           <w:tcPr>
-            <w:tcW w:w="9643" w:type="dxa"/>
+            <w:tcW w:w="9642" w:type="dxa"/>
             <w:gridSpan w:val="2"/>
             <w:tcBorders>
               <w:left w:val="single" w:sz="2" w:space="0" w:color="000000"/>
@@ -869,8 +869,8 @@
         </w:tblCellMar>
       </w:tblPr>
       <w:tblGrid>
-        <w:gridCol w:w="1813"/>
-        <w:gridCol w:w="5505"/>
+        <w:gridCol w:w="1812"/>
+        <w:gridCol w:w="5506"/>
         <w:gridCol w:w="2325"/>
       </w:tblGrid>
       <w:tr>
@@ -953,7 +953,7 @@
         <w:trPr/>
         <w:tc>
           <w:tcPr>
-            <w:tcW w:w="1813" w:type="dxa"/>
+            <w:tcW w:w="1812" w:type="dxa"/>
             <w:tcBorders>
               <w:left w:val="single" w:sz="2" w:space="0" w:color="000000"/>
             </w:tcBorders>
@@ -976,7 +976,7 @@
         </w:tc>
         <w:tc>
           <w:tcPr>
-            <w:tcW w:w="5505" w:type="dxa"/>
+            <w:tcW w:w="5506" w:type="dxa"/>
             <w:tcBorders>
               <w:left w:val="single" w:sz="2" w:space="0" w:color="000000"/>
             </w:tcBorders>
@@ -1359,18 +1359,18 @@
               <w:pStyle w:val="Normal"/>
               <w:jc w:val="left"/>
               <w:rPr>
-                <w:rFonts w:ascii="Liberation Serif" w:hAnsi="Liberation Serif" w:eastAsia="Arial Unicode MS" w:cs="Arial Unicode MS"/>
-                <w:color w:val="auto"/>
-                <w:kern w:val="0"/>
-                <w:sz w:val="24"/>
-                <w:szCs w:val="24"/>
-                <w:lang w:val="de-DE" w:eastAsia="zh-CN" w:bidi="hi-IN"/>
+                <w:b/>
+                <w:b/>
+                <w:bCs/>
+                <w:color w:val="55308D"/>
               </w:rPr>
             </w:pPr>
             <w:r>
               <w:rPr>
                 <w:rFonts w:eastAsia="Arial Unicode MS" w:cs="Arial Unicode MS"/>
-                <w:color w:val="auto"/>
+                <w:b/>
+                <w:bCs/>
+                <w:color w:val="55308D"/>
                 <w:kern w:val="0"/>
                 <w:sz w:val="24"/>
                 <w:szCs w:val="24"/>
@@ -1433,18 +1433,18 @@
               <w:pStyle w:val="Normal"/>
               <w:jc w:val="left"/>
               <w:rPr>
-                <w:rFonts w:ascii="Liberation Serif" w:hAnsi="Liberation Serif" w:eastAsia="Arial Unicode MS" w:cs="Arial Unicode MS"/>
-                <w:color w:val="auto"/>
-                <w:kern w:val="0"/>
-                <w:sz w:val="24"/>
-                <w:szCs w:val="24"/>
-                <w:lang w:val="de-DE" w:eastAsia="zh-CN" w:bidi="hi-IN"/>
+                <w:b/>
+                <w:b/>
+                <w:bCs/>
+                <w:color w:val="C9211E"/>
               </w:rPr>
             </w:pPr>
             <w:r>
               <w:rPr>
                 <w:rFonts w:eastAsia="Arial Unicode MS" w:cs="Arial Unicode MS"/>
-                <w:color w:val="auto"/>
+                <w:b/>
+                <w:bCs/>
+                <w:color w:val="C9211E"/>
                 <w:kern w:val="0"/>
                 <w:sz w:val="24"/>
                 <w:szCs w:val="24"/>
@@ -1507,18 +1507,18 @@
               <w:pStyle w:val="Normal"/>
               <w:jc w:val="left"/>
               <w:rPr>
-                <w:rFonts w:ascii="Liberation Serif" w:hAnsi="Liberation Serif" w:eastAsia="Arial Unicode MS" w:cs="Arial Unicode MS"/>
-                <w:color w:val="auto"/>
-                <w:kern w:val="0"/>
-                <w:sz w:val="24"/>
-                <w:szCs w:val="24"/>
-                <w:lang w:val="de-DE" w:eastAsia="zh-CN" w:bidi="hi-IN"/>
+                <w:b/>
+                <w:b/>
+                <w:bCs/>
+                <w:color w:val="FF8000"/>
               </w:rPr>
             </w:pPr>
             <w:r>
               <w:rPr>
                 <w:rFonts w:eastAsia="Arial Unicode MS" w:cs="Arial Unicode MS"/>
-                <w:color w:val="auto"/>
+                <w:b/>
+                <w:bCs/>
+                <w:color w:val="FF8000"/>
                 <w:kern w:val="0"/>
                 <w:sz w:val="24"/>
                 <w:szCs w:val="24"/>
@@ -1581,18 +1581,18 @@
               <w:pStyle w:val="Normal"/>
               <w:jc w:val="left"/>
               <w:rPr>
-                <w:rFonts w:ascii="Liberation Serif" w:hAnsi="Liberation Serif" w:eastAsia="Arial Unicode MS" w:cs="Arial Unicode MS"/>
-                <w:color w:val="auto"/>
-                <w:kern w:val="0"/>
-                <w:sz w:val="24"/>
-                <w:szCs w:val="24"/>
-                <w:lang w:val="de-DE" w:eastAsia="zh-CN" w:bidi="hi-IN"/>
+                <w:b/>
+                <w:b/>
+                <w:bCs/>
+                <w:color w:val="FFFF00"/>
               </w:rPr>
             </w:pPr>
             <w:r>
               <w:rPr>
                 <w:rFonts w:eastAsia="Arial Unicode MS" w:cs="Arial Unicode MS"/>
-                <w:color w:val="auto"/>
+                <w:b/>
+                <w:bCs/>
+                <w:color w:val="FFFF00"/>
                 <w:kern w:val="0"/>
                 <w:sz w:val="24"/>
                 <w:szCs w:val="24"/>
@@ -1666,13 +1666,26 @@
             <w:r>
               <w:rPr>
                 <w:rFonts w:eastAsia="Arial Unicode MS" w:cs="Arial Unicode MS"/>
-                <w:color w:val="auto"/>
-                <w:kern w:val="0"/>
-                <w:sz w:val="24"/>
-                <w:szCs w:val="24"/>
-                <w:lang w:val="de-DE" w:eastAsia="zh-CN" w:bidi="hi-IN"/>
-              </w:rPr>
-              <w:t xml:space="preserve">Info </w:t>
+                <w:b/>
+                <w:bCs/>
+                <w:color w:val="B2B2B2"/>
+                <w:kern w:val="0"/>
+                <w:sz w:val="24"/>
+                <w:szCs w:val="24"/>
+                <w:lang w:val="de-DE" w:eastAsia="zh-CN" w:bidi="hi-IN"/>
+              </w:rPr>
+              <w:t>Info</w:t>
+            </w:r>
+            <w:r>
+              <w:rPr>
+                <w:rFonts w:eastAsia="Arial Unicode MS" w:cs="Arial Unicode MS"/>
+                <w:color w:val="auto"/>
+                <w:kern w:val="0"/>
+                <w:sz w:val="24"/>
+                <w:szCs w:val="24"/>
+                <w:lang w:val="de-DE" w:eastAsia="zh-CN" w:bidi="hi-IN"/>
+              </w:rPr>
+              <w:t xml:space="preserve"> </w:t>
             </w:r>
           </w:p>
           <w:p>

</xml_diff>